<commit_message>
update doc task 1
</commit_message>
<xml_diff>
--- a/Docs/בינה עסקית מטלה 1.docx
+++ b/Docs/בינה עסקית מטלה 1.docx
@@ -823,27 +823,16 @@
         <w:bidi/>
         <w:rPr>
           <w:rFonts w:cstheme="minorHAnsi"/>
-          <w:highlight w:val="yellow"/>
           <w:lang w:bidi="he-IL"/>
         </w:rPr>
       </w:pPr>
       <w:r>
         <w:rPr>
           <w:rFonts w:cstheme="minorHAnsi" w:hint="cs"/>
-          <w:highlight w:val="yellow"/>
-          <w:rtl/>
-          <w:lang w:bidi="he-IL"/>
-        </w:rPr>
-        <w:t>מדד כמות בתים בכל עיר</w:t>
-      </w:r>
-      <w:r>
-        <w:rPr>
-          <w:rFonts w:cstheme="minorHAnsi" w:hint="cs"/>
-          <w:highlight w:val="yellow"/>
-          <w:rtl/>
-          <w:lang w:bidi="he-IL"/>
-        </w:rPr>
-        <w:t>.</w:t>
+          <w:rtl/>
+          <w:lang w:bidi="he-IL"/>
+        </w:rPr>
+        <w:t>מדד כמות בתים בכל עיר.</w:t>
       </w:r>
     </w:p>
     <w:p>
@@ -856,14 +845,12 @@
         <w:bidi/>
         <w:rPr>
           <w:rFonts w:cstheme="minorHAnsi"/>
-          <w:highlight w:val="yellow"/>
           <w:lang w:bidi="he-IL"/>
         </w:rPr>
       </w:pPr>
       <w:r>
         <w:rPr>
           <w:rFonts w:cstheme="minorHAnsi" w:hint="cs"/>
-          <w:highlight w:val="yellow"/>
           <w:rtl/>
           <w:lang w:bidi="he-IL"/>
         </w:rPr>
@@ -1499,15 +1486,6 @@
         <w:bidi/>
         <w:rPr>
           <w:rFonts w:asciiTheme="minorHAnsi" w:hAnsiTheme="minorHAnsi" w:cstheme="minorHAnsi"/>
-          <w:lang w:bidi="he-IL"/>
-        </w:rPr>
-      </w:pPr>
-    </w:p>
-    <w:p>
-      <w:pPr>
-        <w:bidi/>
-        <w:rPr>
-          <w:rFonts w:asciiTheme="minorHAnsi" w:hAnsiTheme="minorHAnsi" w:cstheme="minorHAnsi"/>
           <w:rtl/>
           <w:lang w:bidi="he-IL"/>
         </w:rPr>
@@ -1533,6 +1511,7 @@
           <w:u w:val="single"/>
           <w:lang w:bidi="he-IL"/>
         </w:rPr>
+        <w:lastRenderedPageBreak/>
         <w:t>Smart</w:t>
       </w:r>
       <w:r>

</xml_diff>